<commit_message>
Se mejora traducción evitando retirar líneas en blanco
</commit_message>
<xml_diff>
--- a/tabla/Manual Traducción en PseudoCodeTranslate.docx
+++ b/tabla/Manual Traducción en PseudoCodeTranslate.docx
@@ -1,6 +1,6 @@
 
 <file path=word/document.xml><?xml version="1.0" encoding="utf-8"?>
-<w:document xmlns:wpc="http://schemas.microsoft.com/office/word/2010/wordprocessingCanvas" xmlns:cx="http://schemas.microsoft.com/office/drawing/2014/chartex" xmlns:cx1="http://schemas.microsoft.com/office/drawing/2015/9/8/chartex" xmlns:cx2="http://schemas.microsoft.com/office/drawing/2015/10/21/chartex" xmlns:cx3="http://schemas.microsoft.com/office/drawing/2016/5/9/chartex" xmlns:cx4="http://schemas.microsoft.com/office/drawing/2016/5/10/chartex" xmlns:cx5="http://schemas.microsoft.com/office/drawing/2016/5/11/chartex" xmlns:cx6="http://schemas.microsoft.com/office/drawing/2016/5/12/chartex" xmlns:cx7="http://schemas.microsoft.com/office/drawing/2016/5/13/chartex" xmlns:cx8="http://schemas.microsoft.com/office/drawing/2016/5/14/chartex" xmlns:mc="http://schemas.openxmlformats.org/markup-compatibility/2006" xmlns:aink="http://schemas.microsoft.com/office/drawing/2016/ink" xmlns:am3d="http://schemas.microsoft.com/office/drawing/2017/model3d" xmlns:o="urn:schemas-microsoft-com:office:office" xmlns:r="http://schemas.openxmlformats.org/officeDocument/2006/relationships" xmlns:m="http://schemas.openxmlformats.org/officeDocument/2006/math" xmlns:v="urn:schemas-microsoft-com:vml" xmlns:wp14="http://schemas.microsoft.com/office/word/2010/wordprocessingDrawing" xmlns:wp="http://schemas.openxmlformats.org/drawingml/2006/wordprocessingDrawing" xmlns:w10="urn:schemas-microsoft-com:office:word" xmlns:w="http://schemas.openxmlformats.org/wordprocessingml/2006/main" xmlns:w14="http://schemas.microsoft.com/office/word/2010/wordml" xmlns:w15="http://schemas.microsoft.com/office/word/2012/wordml" xmlns:w16cid="http://schemas.microsoft.com/office/word/2016/wordml/cid" xmlns:w16se="http://schemas.microsoft.com/office/word/2015/wordml/symex" xmlns:wpg="http://schemas.microsoft.com/office/word/2010/wordprocessingGroup" xmlns:wpi="http://schemas.microsoft.com/office/word/2010/wordprocessingInk" xmlns:wne="http://schemas.microsoft.com/office/word/2006/wordml" xmlns:wps="http://schemas.microsoft.com/office/word/2010/wordprocessingShape" mc:Ignorable="w14 w15 w16se w16cid wp14">
+<w:document xmlns:wpc="http://schemas.microsoft.com/office/word/2010/wordprocessingCanvas" xmlns:cx="http://schemas.microsoft.com/office/drawing/2014/chartex" xmlns:cx1="http://schemas.microsoft.com/office/drawing/2015/9/8/chartex" xmlns:cx2="http://schemas.microsoft.com/office/drawing/2015/10/21/chartex" xmlns:cx3="http://schemas.microsoft.com/office/drawing/2016/5/9/chartex" xmlns:cx4="http://schemas.microsoft.com/office/drawing/2016/5/10/chartex" xmlns:cx5="http://schemas.microsoft.com/office/drawing/2016/5/11/chartex" xmlns:cx6="http://schemas.microsoft.com/office/drawing/2016/5/12/chartex" xmlns:cx7="http://schemas.microsoft.com/office/drawing/2016/5/13/chartex" xmlns:cx8="http://schemas.microsoft.com/office/drawing/2016/5/14/chartex" xmlns:mc="http://schemas.openxmlformats.org/markup-compatibility/2006" xmlns:aink="http://schemas.microsoft.com/office/drawing/2016/ink" xmlns:am3d="http://schemas.microsoft.com/office/drawing/2017/model3d" xmlns:o="urn:schemas-microsoft-com:office:office" xmlns:r="http://schemas.openxmlformats.org/officeDocument/2006/relationships" xmlns:m="http://schemas.openxmlformats.org/officeDocument/2006/math" xmlns:v="urn:schemas-microsoft-com:vml" xmlns:wp14="http://schemas.microsoft.com/office/word/2010/wordprocessingDrawing" xmlns:wp="http://schemas.openxmlformats.org/drawingml/2006/wordprocessingDrawing" xmlns:w10="urn:schemas-microsoft-com:office:word" xmlns:w="http://schemas.openxmlformats.org/wordprocessingml/2006/main" xmlns:w14="http://schemas.microsoft.com/office/word/2010/wordml" xmlns:w15="http://schemas.microsoft.com/office/word/2012/wordml" xmlns:w16cex="http://schemas.microsoft.com/office/word/2018/wordml/cex" xmlns:w16cid="http://schemas.microsoft.com/office/word/2016/wordml/cid" xmlns:w16="http://schemas.microsoft.com/office/word/2018/wordml" xmlns:w16se="http://schemas.microsoft.com/office/word/2015/wordml/symex" xmlns:wpg="http://schemas.microsoft.com/office/word/2010/wordprocessingGroup" xmlns:wpi="http://schemas.microsoft.com/office/word/2010/wordprocessingInk" xmlns:wne="http://schemas.microsoft.com/office/word/2006/wordml" xmlns:wps="http://schemas.microsoft.com/office/word/2010/wordprocessingShape" mc:Ignorable="w14 w15 w16se w16cid w16 w16cex wp14">
   <w:body>
     <w:p>
       <w:pPr>
@@ -32,7 +32,6 @@
           <w:szCs w:val="32"/>
         </w:rPr>
       </w:pPr>
-      <w:proofErr w:type="spellStart"/>
       <w:r>
         <w:rPr>
           <w:rFonts w:ascii="Arial Narrow" w:hAnsi="Arial Narrow"/>
@@ -42,7 +41,6 @@
         </w:rPr>
         <w:t>PseudoCodeTranslate</w:t>
       </w:r>
-      <w:proofErr w:type="spellEnd"/>
     </w:p>
     <w:p>
       <w:pPr>
@@ -228,14 +226,7 @@
           <w:rFonts w:ascii="Arial Narrow" w:hAnsi="Arial Narrow"/>
           <w:b/>
         </w:rPr>
-        <w:t>20</w:t>
-      </w:r>
-      <w:r>
-        <w:rPr>
-          <w:rFonts w:ascii="Arial Narrow" w:hAnsi="Arial Narrow"/>
-          <w:b/>
-        </w:rPr>
-        <w:t>20</w:t>
+        <w:t>2020</w:t>
       </w:r>
     </w:p>
     <w:p>
@@ -283,13 +274,8 @@
         </w:numPr>
       </w:pPr>
       <w:r>
-        <w:t>Ubicarse en la carpeta donde se encuentra el archivo .</w:t>
-      </w:r>
-      <w:proofErr w:type="spellStart"/>
-      <w:r>
-        <w:t>jar</w:t>
-      </w:r>
-      <w:proofErr w:type="spellEnd"/>
+        <w:t>Ubicarse en la carpeta donde se encuentra el archivo .jar</w:t>
+      </w:r>
     </w:p>
     <w:p>
       <w:pPr>
@@ -300,10 +286,7 @@
         </w:numPr>
       </w:pPr>
       <w:r>
-        <w:t xml:space="preserve">Verificar que en dicha carpeta se encuentra otra carpeta llamada Tabla, la cual debe contener el archivo </w:t>
-      </w:r>
-      <w:r>
-        <w:t>TablaConversion.txt</w:t>
+        <w:t>Verificar que en dicha carpeta se encuentra otra carpeta llamada Tabla, la cual debe contener el archivo TablaConversion.txt</w:t>
       </w:r>
     </w:p>
     <w:p>
@@ -315,15 +298,7 @@
         </w:numPr>
       </w:pPr>
       <w:r>
-        <w:t>Regresar a la carpeta que contiene el archivo .</w:t>
-      </w:r>
-      <w:proofErr w:type="spellStart"/>
-      <w:r>
-        <w:t>jar</w:t>
-      </w:r>
-      <w:proofErr w:type="spellEnd"/>
-      <w:r>
-        <w:t xml:space="preserve"> y presionar las teclas Shift + clic derecho, lo que abrirá un menú</w:t>
+        <w:t>Regresar a la carpeta que contiene el archivo .jar y presionar las teclas Shift + clic derecho, lo que abrirá un menú</w:t>
       </w:r>
     </w:p>
     <w:p>
@@ -355,24 +330,13 @@
         <w:ind w:left="720" w:firstLine="696"/>
       </w:pPr>
       <w:r>
-        <w:t>java -</w:t>
-      </w:r>
-      <w:proofErr w:type="spellStart"/>
-      <w:r>
-        <w:t>jar</w:t>
-      </w:r>
-      <w:proofErr w:type="spellEnd"/>
-      <w:r>
-        <w:t xml:space="preserve"> </w:t>
+        <w:t xml:space="preserve">java -jar </w:t>
       </w:r>
       <w:r>
         <w:t>“</w:t>
       </w:r>
       <w:r>
-        <w:t>PseudocodeTranslate.jar</w:t>
-      </w:r>
-      <w:r>
-        <w:t>”</w:t>
+        <w:t>PseudocodeTranslate.jar”</w:t>
       </w:r>
     </w:p>
     <w:p>
@@ -400,23 +364,7 @@
         </w:numPr>
       </w:pPr>
       <w:r>
-        <w:t xml:space="preserve">el </w:t>
-      </w:r>
-      <w:proofErr w:type="spellStart"/>
-      <w:r>
-        <w:t>commando</w:t>
-      </w:r>
-      <w:proofErr w:type="spellEnd"/>
-      <w:r>
-        <w:t xml:space="preserve"> java funciona siempre y cuando ya se haya realizado la respectiva configuración de las variables de entono, para confirmar si el comando está configurado usar: java -</w:t>
-      </w:r>
-      <w:proofErr w:type="spellStart"/>
-      <w:r>
-        <w:t>version</w:t>
-      </w:r>
-      <w:proofErr w:type="spellEnd"/>
-      <w:r>
-        <w:t xml:space="preserve"> y debe recibir una respuesta similar a la siguiente: </w:t>
+        <w:t xml:space="preserve">el commando java funciona siempre y cuando ya se haya realizado la respectiva configuración de las variables de entono, para confirmar si el comando está configurado usar: java -version y debe recibir una respuesta similar a la siguiente: </w:t>
       </w:r>
     </w:p>
     <w:p>
@@ -439,7 +387,7 @@
           <w:noProof/>
         </w:rPr>
         <w:drawing>
-          <wp:inline distT="0" distB="0" distL="0" distR="0" wp14:anchorId="4099C875" wp14:editId="60028359">
+          <wp:inline distT="0" distB="0" distL="0" distR="0" wp14:anchorId="4B96BA67" wp14:editId="7079D26A">
             <wp:extent cx="5248275" cy="790575"/>
             <wp:effectExtent l="0" t="0" r="9525" b="9525"/>
             <wp:docPr id="1" name="Imagen 1"/>
@@ -496,15 +444,7 @@
         </w:numPr>
       </w:pPr>
       <w:r>
-        <w:t xml:space="preserve">Una vez se haya pegado el comando anterior, presionar </w:t>
-      </w:r>
-      <w:proofErr w:type="spellStart"/>
-      <w:r>
-        <w:t>Enter</w:t>
-      </w:r>
-      <w:proofErr w:type="spellEnd"/>
-      <w:r>
-        <w:t>, el programa estará esperando alguno de los siguientes valores:</w:t>
+        <w:t>Una vez se haya pegado el comando anterior, presionar Enter, el programa estará esperando alguno de los siguientes valores:</w:t>
       </w:r>
     </w:p>
     <w:p>
@@ -540,15 +480,7 @@
         </w:numPr>
       </w:pPr>
       <w:r>
-        <w:t xml:space="preserve">Habitualmente se usará la opción 1, presionar </w:t>
-      </w:r>
-      <w:proofErr w:type="spellStart"/>
-      <w:r>
-        <w:t>Enter</w:t>
-      </w:r>
-      <w:proofErr w:type="spellEnd"/>
-      <w:r>
-        <w:t xml:space="preserve"> nuevamente y cargará versión gráfica del traductor</w:t>
+        <w:t>Habitualmente se usará la opción 1, presionar Enter nuevamente y cargará versión gráfica del traductor</w:t>
       </w:r>
     </w:p>
     <w:p>
@@ -567,7 +499,7 @@
         <mc:AlternateContent>
           <mc:Choice Requires="wpg">
             <w:drawing>
-              <wp:anchor distT="0" distB="0" distL="114300" distR="114300" simplePos="0" relativeHeight="251667456" behindDoc="0" locked="0" layoutInCell="1" allowOverlap="1" wp14:anchorId="114BBA02" wp14:editId="212B8804">
+              <wp:anchor distT="0" distB="0" distL="114300" distR="114300" simplePos="0" relativeHeight="251667456" behindDoc="0" locked="0" layoutInCell="1" allowOverlap="1" wp14:anchorId="0C8A13EA" wp14:editId="282A9E99">
                 <wp:simplePos x="0" y="0"/>
                 <wp:positionH relativeFrom="column">
                   <wp:posOffset>5167630</wp:posOffset>
@@ -701,7 +633,7 @@
           </mc:Choice>
           <mc:Fallback>
             <w:pict>
-              <v:group w14:anchorId="114BBA02" id="Grupo 12" o:spid="_x0000_s1026" style="position:absolute;left:0;text-align:left;margin-left:406.9pt;margin-top:19.85pt;width:23.25pt;height:30.4pt;z-index:251667456;mso-height-relative:margin" coordsize="295275,386080" o:gfxdata="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">
+              <v:group w14:anchorId="0C8A13EA" id="Grupo 12" o:spid="_x0000_s1026" style="position:absolute;left:0;text-align:left;margin-left:406.9pt;margin-top:19.85pt;width:23.25pt;height:30.4pt;z-index:251667456;mso-height-relative:margin" coordsize="295275,386080" o:gfxdata="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">
                 <v:oval id="Elipse 13" o:spid="_x0000_s1027" style="position:absolute;width:266700;height:266700;visibility:visible;mso-wrap-style:square;v-text-anchor:middle" o:gfxdata="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" fillcolor="#c00000" strokecolor="#c00000" strokeweight="1pt">
                   <v:stroke joinstyle="miter"/>
                   <v:textbox>
@@ -753,7 +685,7 @@
         <mc:AlternateContent>
           <mc:Choice Requires="wpg">
             <w:drawing>
-              <wp:anchor distT="0" distB="0" distL="114300" distR="114300" simplePos="0" relativeHeight="251665408" behindDoc="0" locked="0" layoutInCell="1" allowOverlap="1" wp14:anchorId="5A1656A8" wp14:editId="260743F9">
+              <wp:anchor distT="0" distB="0" distL="114300" distR="114300" simplePos="0" relativeHeight="251665408" behindDoc="0" locked="0" layoutInCell="1" allowOverlap="1" wp14:anchorId="06131BF7" wp14:editId="2624980B">
                 <wp:simplePos x="0" y="0"/>
                 <wp:positionH relativeFrom="column">
                   <wp:posOffset>4862830</wp:posOffset>
@@ -887,7 +819,7 @@
           </mc:Choice>
           <mc:Fallback>
             <w:pict>
-              <v:group w14:anchorId="5A1656A8" id="Grupo 9" o:spid="_x0000_s1029" style="position:absolute;left:0;text-align:left;margin-left:382.9pt;margin-top:99pt;width:23.25pt;height:30.4pt;z-index:251665408;mso-height-relative:margin" coordsize="295275,386080" o:gfxdata="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">
+              <v:group w14:anchorId="06131BF7" id="Grupo 9" o:spid="_x0000_s1029" style="position:absolute;left:0;text-align:left;margin-left:382.9pt;margin-top:99pt;width:23.25pt;height:30.4pt;z-index:251665408;mso-height-relative:margin" coordsize="295275,386080" o:gfxdata="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">
                 <v:oval id="Elipse 10" o:spid="_x0000_s1030" style="position:absolute;width:266700;height:266700;visibility:visible;mso-wrap-style:square;v-text-anchor:middle" o:gfxdata="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" fillcolor="#c00000" strokecolor="#c00000" strokeweight="1pt">
                   <v:stroke joinstyle="miter"/>
                   <v:textbox>
@@ -935,7 +867,7 @@
         <mc:AlternateContent>
           <mc:Choice Requires="wpg">
             <w:drawing>
-              <wp:anchor distT="0" distB="0" distL="114300" distR="114300" simplePos="0" relativeHeight="251663360" behindDoc="0" locked="0" layoutInCell="1" allowOverlap="1" wp14:anchorId="52841F0A" wp14:editId="31A7AEC1">
+              <wp:anchor distT="0" distB="0" distL="114300" distR="114300" simplePos="0" relativeHeight="251663360" behindDoc="0" locked="0" layoutInCell="1" allowOverlap="1" wp14:anchorId="64E99225" wp14:editId="6F987F76">
                 <wp:simplePos x="0" y="0"/>
                 <wp:positionH relativeFrom="column">
                   <wp:posOffset>2662555</wp:posOffset>
@@ -1069,7 +1001,7 @@
           </mc:Choice>
           <mc:Fallback>
             <w:pict>
-              <v:group w14:anchorId="52841F0A" id="Grupo 6" o:spid="_x0000_s1032" style="position:absolute;left:0;text-align:left;margin-left:209.65pt;margin-top:99pt;width:23.25pt;height:30.4pt;z-index:251663360;mso-height-relative:margin" coordsize="295275,386080" o:gfxdata="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">
+              <v:group w14:anchorId="64E99225" id="Grupo 6" o:spid="_x0000_s1032" style="position:absolute;left:0;text-align:left;margin-left:209.65pt;margin-top:99pt;width:23.25pt;height:30.4pt;z-index:251663360;mso-height-relative:margin" coordsize="295275,386080" o:gfxdata="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">
                 <v:oval id="Elipse 7" o:spid="_x0000_s1033" style="position:absolute;width:266700;height:266700;visibility:visible;mso-wrap-style:square;v-text-anchor:middle" o:gfxdata="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" fillcolor="#c00000" strokecolor="#c00000" strokeweight="1pt">
                   <v:stroke joinstyle="miter"/>
                   <v:textbox>
@@ -1117,7 +1049,7 @@
         <mc:AlternateContent>
           <mc:Choice Requires="wpg">
             <w:drawing>
-              <wp:anchor distT="0" distB="0" distL="114300" distR="114300" simplePos="0" relativeHeight="251661312" behindDoc="0" locked="0" layoutInCell="1" allowOverlap="1">
+              <wp:anchor distT="0" distB="0" distL="114300" distR="114300" simplePos="0" relativeHeight="251661312" behindDoc="0" locked="0" layoutInCell="1" allowOverlap="1" wp14:anchorId="485ED2E5" wp14:editId="78CD6CEF">
                 <wp:simplePos x="0" y="0"/>
                 <wp:positionH relativeFrom="column">
                   <wp:posOffset>1481455</wp:posOffset>
@@ -1251,7 +1183,7 @@
           </mc:Choice>
           <mc:Fallback>
             <w:pict>
-              <v:group id="Grupo 5" o:spid="_x0000_s1035" style="position:absolute;left:0;text-align:left;margin-left:116.65pt;margin-top:29.25pt;width:23.25pt;height:30.4pt;z-index:251661312;mso-height-relative:margin" coordsize="295275,386080" o:gfxdata="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">
+              <v:group w14:anchorId="485ED2E5" id="Grupo 5" o:spid="_x0000_s1035" style="position:absolute;left:0;text-align:left;margin-left:116.65pt;margin-top:29.25pt;width:23.25pt;height:30.4pt;z-index:251661312;mso-height-relative:margin" coordsize="295275,386080" o:gfxdata="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">
                 <v:oval id="Elipse 4" o:spid="_x0000_s1036" style="position:absolute;width:266700;height:266700;visibility:visible;mso-wrap-style:square;v-text-anchor:middle" o:gfxdata="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" fillcolor="#c00000" strokecolor="#c00000" strokeweight="1pt">
                   <v:stroke joinstyle="miter"/>
                   <v:textbox>
@@ -1297,7 +1229,7 @@
           <w:noProof/>
         </w:rPr>
         <w:drawing>
-          <wp:inline distT="0" distB="0" distL="0" distR="0" wp14:anchorId="326B16B1" wp14:editId="6B25688D">
+          <wp:inline distT="0" distB="0" distL="0" distR="0" wp14:anchorId="7BD9138B" wp14:editId="51CFAC1D">
             <wp:extent cx="5663631" cy="4057650"/>
             <wp:effectExtent l="0" t="0" r="0" b="0"/>
             <wp:docPr id="2" name="Imagen 2"/>
@@ -1423,21 +1355,7 @@
     </w:p>
     <w:p>
       <w:r>
-        <w:t xml:space="preserve">El traductor usa como base el archivo llamado </w:t>
-      </w:r>
-      <w:r>
-        <w:t>TablaConversion.txt</w:t>
-      </w:r>
-      <w:r>
-        <w:t xml:space="preserve">, allí se encuentran todas las palabras reservas del lenguaje </w:t>
-      </w:r>
-      <w:proofErr w:type="spellStart"/>
-      <w:r>
-        <w:t>pseudocodigo</w:t>
-      </w:r>
-      <w:proofErr w:type="spellEnd"/>
-      <w:r>
-        <w:t>, además de las reglas que se aplicarán a cada palabra reserva.</w:t>
+        <w:t>El traductor usa como base el archivo llamado TablaConversion.txt, allí se encuentran todas las palabras reservas del lenguaje pseudocodigo, además de las reglas que se aplicarán a cada palabra reserva.</w:t>
       </w:r>
     </w:p>
     <w:p>
@@ -1636,11 +1554,9 @@
             </w:r>
           </w:p>
           <w:p>
-            <w:proofErr w:type="spellStart"/>
             <w:r>
               <w:t>finmetodo</w:t>
             </w:r>
-            <w:proofErr w:type="spellEnd"/>
           </w:p>
           <w:p/>
           <w:p>
@@ -1773,13 +1689,8 @@
               <w:ind w:left="357" w:hanging="357"/>
             </w:pPr>
             <w:r>
-              <w:t xml:space="preserve">Captura de texto de acuerdo con el </w:t>
-            </w:r>
-            <w:proofErr w:type="spellStart"/>
-            <w:r>
-              <w:t>RegEx</w:t>
-            </w:r>
-            <w:proofErr w:type="spellEnd"/>
+              <w:t>Captura de texto de acuerdo con el RegEx</w:t>
+            </w:r>
           </w:p>
           <w:p>
             <w:pPr>
@@ -1791,18 +1702,10 @@
               <w:ind w:left="357" w:hanging="357"/>
             </w:pPr>
             <w:r>
-              <w:t xml:space="preserve">El carácter </w:t>
-            </w:r>
-            <w:proofErr w:type="gramStart"/>
-            <w:r>
-              <w:t xml:space="preserve">especial </w:t>
-            </w:r>
-            <w:r>
-              <w:t>.</w:t>
-            </w:r>
-            <w:proofErr w:type="gramEnd"/>
-            <w:r>
-              <w:t>?</w:t>
+              <w:t xml:space="preserve">El carácter especial </w:t>
+            </w:r>
+            <w:r>
+              <w:t>.?</w:t>
             </w:r>
             <w:r>
               <w:t xml:space="preserve"> es reemplazado por el texto capturado</w:t>
@@ -1819,7 +1722,6 @@
                 <w:lang w:val="en-US"/>
               </w:rPr>
             </w:pPr>
-            <w:proofErr w:type="spellStart"/>
             <w:r>
               <w:rPr>
                 <w:b/>
@@ -1828,7 +1730,6 @@
               </w:rPr>
               <w:t>Regla</w:t>
             </w:r>
-            <w:proofErr w:type="spellEnd"/>
             <w:r>
               <w:rPr>
                 <w:lang w:val="en-US"/>
@@ -1846,28 +1747,14 @@
               <w:rPr>
                 <w:lang w:val="en-US"/>
               </w:rPr>
-              <w:t>"1";"clase";"class";"(class\s\w+[^\s])";"</w:t>
-            </w:r>
-            <w:proofErr w:type="gramStart"/>
-            <w:r>
+              <w:t>"1";"clase";"class";"(class\s\w+[^\s])";".?{"</w:t>
+            </w:r>
+          </w:p>
+          <w:p>
+            <w:pPr>
               <w:rPr>
                 <w:lang w:val="en-US"/>
               </w:rPr>
-              <w:t>.?{</w:t>
-            </w:r>
-            <w:proofErr w:type="gramEnd"/>
-            <w:r>
-              <w:rPr>
-                <w:lang w:val="en-US"/>
-              </w:rPr>
-              <w:t>"</w:t>
-            </w:r>
-          </w:p>
-          <w:p>
-            <w:pPr>
-              <w:rPr>
-                <w:lang w:val="en-US"/>
-              </w:rPr>
             </w:pPr>
           </w:p>
           <w:p>
@@ -1939,14 +1826,12 @@
             <w:r>
               <w:t xml:space="preserve">publico </w:t>
             </w:r>
-            <w:proofErr w:type="spellStart"/>
             <w:r>
               <w:t>clas</w:t>
             </w:r>
             <w:r>
               <w:t>s</w:t>
             </w:r>
-            <w:proofErr w:type="spellEnd"/>
             <w:r>
               <w:t xml:space="preserve"> viajando</w:t>
             </w:r>
@@ -1989,24 +1874,11 @@
             </w:r>
           </w:p>
           <w:p>
-            <w:proofErr w:type="spellStart"/>
-            <w:r>
-              <w:t>class</w:t>
-            </w:r>
-            <w:proofErr w:type="spellEnd"/>
-            <w:r>
-              <w:t xml:space="preserve"> viajando</w:t>
-            </w:r>
-            <w:r>
-              <w:t xml:space="preserve"> (</w:t>
-            </w:r>
-            <w:proofErr w:type="spellStart"/>
-            <w:r>
-              <w:t>regex</w:t>
-            </w:r>
-            <w:proofErr w:type="spellEnd"/>
-            <w:r>
-              <w:t>)</w:t>
+            <w:r>
+              <w:t>class viajando</w:t>
+            </w:r>
+            <w:r>
+              <w:t xml:space="preserve"> (regex)</w:t>
             </w:r>
           </w:p>
           <w:p/>
@@ -2060,7 +1932,6 @@
                 <w:bCs/>
               </w:rPr>
             </w:pPr>
-            <w:proofErr w:type="gramStart"/>
             <w:r>
               <w:t>R</w:t>
             </w:r>
@@ -2072,34 +1943,17 @@
                 <w:b/>
                 <w:bCs/>
               </w:rPr>
-              <w:t>.</w:t>
-            </w:r>
-            <w:proofErr w:type="gramEnd"/>
-            <w:r>
-              <w:rPr>
-                <w:b/>
-                <w:bCs/>
-              </w:rPr>
-              <w:t>?</w:t>
+              <w:t>.?</w:t>
             </w:r>
             <w:r>
               <w:t xml:space="preserve"> por </w:t>
             </w:r>
-            <w:proofErr w:type="spellStart"/>
-            <w:r>
-              <w:rPr>
-                <w:b/>
-                <w:bCs/>
-              </w:rPr>
-              <w:t>class</w:t>
-            </w:r>
-            <w:proofErr w:type="spellEnd"/>
-            <w:r>
-              <w:rPr>
-                <w:b/>
-                <w:bCs/>
-              </w:rPr>
-              <w:t xml:space="preserve"> viajando</w:t>
+            <w:r>
+              <w:rPr>
+                <w:b/>
+                <w:bCs/>
+              </w:rPr>
+              <w:t>class viajando</w:t>
             </w:r>
           </w:p>
           <w:p/>
@@ -2127,21 +1981,8 @@
           </w:p>
           <w:p>
             <w:r>
-              <w:t xml:space="preserve">publico </w:t>
-            </w:r>
-            <w:proofErr w:type="spellStart"/>
-            <w:r>
-              <w:t>class</w:t>
-            </w:r>
-            <w:proofErr w:type="spellEnd"/>
-            <w:r>
-              <w:t xml:space="preserve"> </w:t>
-            </w:r>
-            <w:proofErr w:type="gramStart"/>
-            <w:r>
-              <w:t>viajando{</w:t>
-            </w:r>
-            <w:proofErr w:type="gramEnd"/>
+              <w:t>publico class viajando{</w:t>
+            </w:r>
           </w:p>
         </w:tc>
       </w:tr>
@@ -2197,13 +2038,8 @@
               <w:ind w:left="357" w:hanging="357"/>
             </w:pPr>
             <w:r>
-              <w:t xml:space="preserve">Captura de texto de acuerdo con el </w:t>
-            </w:r>
-            <w:proofErr w:type="spellStart"/>
-            <w:r>
-              <w:t>RegEx</w:t>
-            </w:r>
-            <w:proofErr w:type="spellEnd"/>
+              <w:t>Captura de texto de acuerdo con el RegEx</w:t>
+            </w:r>
           </w:p>
           <w:p>
             <w:pPr>
@@ -2228,15 +2064,7 @@
               <w:ind w:left="357" w:hanging="357"/>
             </w:pPr>
             <w:r>
-              <w:t xml:space="preserve">Usar formato y reemplazar carácter </w:t>
-            </w:r>
-            <w:proofErr w:type="gramStart"/>
-            <w:r>
-              <w:t>especial .?{</w:t>
-            </w:r>
-            <w:proofErr w:type="gramEnd"/>
-            <w:r>
-              <w:t xml:space="preserve"> por el texto capturado</w:t>
+              <w:t>Usar formato y reemplazar carácter especial .?{ por el texto capturado</w:t>
             </w:r>
           </w:p>
         </w:tc>
@@ -2261,23 +2089,7 @@
           </w:p>
           <w:p>
             <w:r>
-              <w:t>"2";"**";"(([a-z0-9</w:t>
-            </w:r>
-            <w:proofErr w:type="gramStart"/>
-            <w:r>
-              <w:t>])+</w:t>
-            </w:r>
-            <w:proofErr w:type="gramEnd"/>
-            <w:r>
-              <w:t>\*\*([a-z0-9])+)";"**";",";"</w:t>
-            </w:r>
-            <w:proofErr w:type="spellStart"/>
-            <w:r>
-              <w:t>Math.pow</w:t>
-            </w:r>
-            <w:proofErr w:type="spellEnd"/>
-            <w:r>
-              <w:t>(.?)"</w:t>
+              <w:t>"2";"**";"(([a-z0-9])+\*\*([a-z0-9])+)";"**";",";"Math.pow(.?)"</w:t>
             </w:r>
           </w:p>
           <w:p/>
@@ -2370,26 +2182,13 @@
                 <w:b/>
                 <w:bCs/>
               </w:rPr>
-              <w:t xml:space="preserve"> ** </w:t>
-            </w:r>
-            <w:proofErr w:type="gramStart"/>
-            <w:r>
-              <w:rPr>
-                <w:b/>
-                <w:bCs/>
-              </w:rPr>
-              <w:t>por ,</w:t>
-            </w:r>
-            <w:proofErr w:type="gramEnd"/>
-          </w:p>
-          <w:p>
-            <w:proofErr w:type="spellStart"/>
-            <w:proofErr w:type="gramStart"/>
+              <w:t xml:space="preserve"> ** por ,</w:t>
+            </w:r>
+          </w:p>
+          <w:p>
             <w:r>
               <w:t>b,c</w:t>
             </w:r>
-            <w:proofErr w:type="spellEnd"/>
-            <w:proofErr w:type="gramEnd"/>
           </w:p>
           <w:p/>
           <w:p>
@@ -2443,35 +2242,15 @@
             </w:r>
           </w:p>
           <w:p>
-            <w:proofErr w:type="spellStart"/>
-            <w:proofErr w:type="gramStart"/>
-            <w:r>
-              <w:t>Math.pow</w:t>
-            </w:r>
-            <w:proofErr w:type="spellEnd"/>
-            <w:r>
-              <w:t>(</w:t>
-            </w:r>
-            <w:proofErr w:type="gramEnd"/>
-            <w:r>
-              <w:t>.?)</w:t>
-            </w:r>
-            <w:r>
-              <w:t xml:space="preserve"> -&gt; </w:t>
-            </w:r>
-            <w:proofErr w:type="gramStart"/>
-            <w:r>
-              <w:t>reemplaza .</w:t>
-            </w:r>
-            <w:proofErr w:type="gramEnd"/>
-            <w:r>
-              <w:t xml:space="preserve">? por </w:t>
-            </w:r>
-            <w:proofErr w:type="spellStart"/>
+            <w:r>
+              <w:t>Math.pow(.?)</w:t>
+            </w:r>
+            <w:r>
+              <w:t xml:space="preserve"> -&gt; reemplaza .? por </w:t>
+            </w:r>
             <w:r>
               <w:t>a,b</w:t>
             </w:r>
-            <w:proofErr w:type="spellEnd"/>
           </w:p>
           <w:p/>
           <w:p>
@@ -2490,21 +2269,12 @@
             </w:r>
           </w:p>
           <w:p>
-            <w:proofErr w:type="spellStart"/>
-            <w:r>
-              <w:t>Math.pow</w:t>
-            </w:r>
-            <w:proofErr w:type="spellEnd"/>
-            <w:r>
-              <w:t>(</w:t>
-            </w:r>
-            <w:proofErr w:type="spellStart"/>
-            <w:proofErr w:type="gramStart"/>
+            <w:r>
+              <w:t>Math.pow(</w:t>
+            </w:r>
             <w:r>
               <w:t>b,c</w:t>
             </w:r>
-            <w:proofErr w:type="spellEnd"/>
-            <w:proofErr w:type="gramEnd"/>
             <w:r>
               <w:t>)</w:t>
             </w:r>
@@ -2562,13 +2332,8 @@
               <w:ind w:left="357" w:hanging="357"/>
             </w:pPr>
             <w:r>
-              <w:t xml:space="preserve">Captura de texto de acuerdo con el </w:t>
-            </w:r>
-            <w:proofErr w:type="spellStart"/>
-            <w:r>
-              <w:t>RegEx</w:t>
-            </w:r>
-            <w:proofErr w:type="spellEnd"/>
+              <w:t>Captura de texto de acuerdo con el RegEx</w:t>
+            </w:r>
           </w:p>
           <w:p>
             <w:pPr>
@@ -2645,15 +2410,7 @@
           </w:p>
           <w:p>
             <w:r>
-              <w:t>"3";"mod";"(\</w:t>
-            </w:r>
-            <w:proofErr w:type="spellStart"/>
-            <w:r>
-              <w:t>smod</w:t>
-            </w:r>
-            <w:proofErr w:type="spellEnd"/>
-            <w:r>
-              <w:t>\s)";"%"</w:t>
+              <w:t>"3";"mod";"(\smod\s)";"%"</w:t>
             </w:r>
           </w:p>
           <w:p/>
@@ -2863,13 +2620,8 @@
               <w:t>Captura nombre de variables</w:t>
             </w:r>
             <w:r>
-              <w:t xml:space="preserve"> usando el </w:t>
-            </w:r>
-            <w:proofErr w:type="spellStart"/>
-            <w:r>
-              <w:t>RegEx</w:t>
-            </w:r>
-            <w:proofErr w:type="spellEnd"/>
+              <w:t xml:space="preserve"> usando el RegEx</w:t>
+            </w:r>
             <w:r>
               <w:t xml:space="preserve"> y separando por “,”, además se aplican condiciones internas para retirar valor inicial de las variables</w:t>
             </w:r>
@@ -2897,29 +2649,13 @@
               <w:ind w:left="357" w:hanging="357"/>
             </w:pPr>
             <w:r>
-              <w:t xml:space="preserve">De aplicar segunda condición, con el </w:t>
-            </w:r>
-            <w:proofErr w:type="spellStart"/>
-            <w:r>
-              <w:t>RegEx</w:t>
-            </w:r>
-            <w:proofErr w:type="spellEnd"/>
-            <w:r>
-              <w:t xml:space="preserve"> </w:t>
+              <w:t xml:space="preserve">De aplicar segunda condición, con el RegEx </w:t>
             </w:r>
             <w:r>
               <w:t xml:space="preserve">se </w:t>
             </w:r>
             <w:r>
-              <w:t xml:space="preserve">captura línea completa de variables y valores iniciales, usando la </w:t>
-            </w:r>
-            <w:proofErr w:type="gramStart"/>
-            <w:r>
-              <w:t>estructura .</w:t>
-            </w:r>
-            <w:proofErr w:type="gramEnd"/>
-            <w:r>
-              <w:t>?; reemplaza valor .? con el texto capturado, logrando colocar ; al final</w:t>
+              <w:t>captura línea completa de variables y valores iniciales, usando la estructura .?; reemplaza valor .? con el texto capturado, logrando colocar ; al final</w:t>
             </w:r>
           </w:p>
         </w:tc>
@@ -2944,28 +2680,7 @@
           </w:p>
           <w:p>
             <w:r>
-              <w:t>"4";"entero";"int";"(</w:t>
-            </w:r>
-            <w:proofErr w:type="spellStart"/>
-            <w:proofErr w:type="gramStart"/>
-            <w:r>
-              <w:t>int</w:t>
-            </w:r>
-            <w:proofErr w:type="spellEnd"/>
-            <w:r>
-              <w:t xml:space="preserve"> .</w:t>
-            </w:r>
-            <w:proofErr w:type="gramEnd"/>
-            <w:r>
-              <w:t>*[^\n\t])";",";".?;";"{&lt;&gt;:</w:t>
-            </w:r>
-            <w:proofErr w:type="spellStart"/>
-            <w:r>
-              <w:t>metodo</w:t>
-            </w:r>
-            <w:proofErr w:type="spellEnd"/>
-            <w:r>
-              <w:t>}"</w:t>
+              <w:t>"4";"entero";"int";"(int .*[^\n\t])";",";".?;";"{&lt;&gt;:metodo}"</w:t>
             </w:r>
           </w:p>
           <w:p/>
@@ -3043,14 +2758,12 @@
             </w:r>
           </w:p>
           <w:p>
-            <w:proofErr w:type="spellStart"/>
             <w:r>
               <w:t>in</w:t>
             </w:r>
             <w:r>
               <w:t>t</w:t>
             </w:r>
-            <w:proofErr w:type="spellEnd"/>
             <w:r>
               <w:t xml:space="preserve"> n1=</w:t>
             </w:r>
@@ -3149,21 +2862,8 @@
             </w:r>
           </w:p>
           <w:p>
-            <w:proofErr w:type="gramStart"/>
-            <w:r>
-              <w:t>.?;</w:t>
-            </w:r>
-            <w:proofErr w:type="gramEnd"/>
-            <w:r>
-              <w:t xml:space="preserve"> -&gt; .? se reemplaza por </w:t>
-            </w:r>
-            <w:proofErr w:type="spellStart"/>
-            <w:r>
-              <w:t>int</w:t>
-            </w:r>
-            <w:proofErr w:type="spellEnd"/>
-            <w:r>
-              <w:t xml:space="preserve"> n1=0, n2=1</w:t>
+            <w:r>
+              <w:t>.?; -&gt; .? se reemplaza por int n1=0, n2=1</w:t>
             </w:r>
           </w:p>
           <w:p/>
@@ -3190,13 +2890,8 @@
                 <w:u w:val="single"/>
               </w:rPr>
             </w:pPr>
-            <w:proofErr w:type="spellStart"/>
-            <w:r>
-              <w:t>int</w:t>
-            </w:r>
-            <w:proofErr w:type="spellEnd"/>
-            <w:r>
-              <w:t xml:space="preserve"> n1=0, n2=1;</w:t>
+            <w:r>
+              <w:t>int n1=0, n2=1;</w:t>
             </w:r>
           </w:p>
         </w:tc>
@@ -3297,13 +2992,8 @@
               <w:ind w:left="357" w:hanging="357"/>
             </w:pPr>
             <w:r>
-              <w:t xml:space="preserve">Captura todo el texto con el </w:t>
-            </w:r>
-            <w:proofErr w:type="spellStart"/>
-            <w:r>
-              <w:t>RegEx</w:t>
-            </w:r>
-            <w:proofErr w:type="spellEnd"/>
+              <w:t>Captura todo el texto con el RegEx</w:t>
+            </w:r>
           </w:p>
           <w:p>
             <w:pPr>
@@ -3328,11 +3018,23 @@
               <w:ind w:left="357" w:hanging="357"/>
             </w:pPr>
             <w:r>
-              <w:t xml:space="preserve">Identifica la variable y el tipo de dato, de acuerdo con la información </w:t>
+              <w:t>Identifica la variable y el tipo de dato</w:t>
+            </w:r>
+            <w:r>
+              <w:t xml:space="preserve"> o el tipo de variable (normal o arreglo)</w:t>
+            </w:r>
+            <w:r>
+              <w:t xml:space="preserve">, de acuerdo con la información </w:t>
             </w:r>
             <w:r>
               <w:lastRenderedPageBreak/>
-              <w:t xml:space="preserve">obtenida en la regla anterior, usando la condición anidada crea sentencia  </w:t>
+              <w:t>obtenida en la regla anterior</w:t>
+            </w:r>
+            <w:r>
+              <w:t xml:space="preserve"> y </w:t>
+            </w:r>
+            <w:r>
+              <w:t xml:space="preserve">usando la condición anidada crea sentencia  </w:t>
             </w:r>
           </w:p>
           <w:p>
@@ -3356,7 +3058,6 @@
                 <w:lang w:val="en-US"/>
               </w:rPr>
             </w:pPr>
-            <w:proofErr w:type="spellStart"/>
             <w:r>
               <w:rPr>
                 <w:b/>
@@ -3364,99 +3065,20 @@
                 <w:lang w:val="en-US"/>
               </w:rPr>
               <w:lastRenderedPageBreak/>
-              <w:t>Regla</w:t>
-            </w:r>
-            <w:proofErr w:type="spellEnd"/>
-            <w:r>
-              <w:rPr>
-                <w:b/>
-                <w:bCs/>
+              <w:t>Regla:</w:t>
+            </w:r>
+          </w:p>
+          <w:p>
+            <w:pPr>
+              <w:rPr>
                 <w:lang w:val="en-US"/>
               </w:rPr>
-              <w:t>:</w:t>
-            </w:r>
-          </w:p>
-          <w:p>
-            <w:pPr>
+            </w:pPr>
+            <w:r>
               <w:rPr>
                 <w:lang w:val="en-US"/>
               </w:rPr>
-            </w:pPr>
-            <w:r>
-              <w:rPr>
-                <w:lang w:val="en-US"/>
-              </w:rPr>
-              <w:t>"5";"lea ";"";"(lea .*[^\n\t])";"{int: = new Scanner(System.in).</w:t>
-            </w:r>
-            <w:proofErr w:type="spellStart"/>
-            <w:r>
-              <w:rPr>
-                <w:lang w:val="en-US"/>
-              </w:rPr>
-              <w:t>nextInt</w:t>
-            </w:r>
-            <w:proofErr w:type="spellEnd"/>
-            <w:r>
-              <w:rPr>
-                <w:lang w:val="en-US"/>
-              </w:rPr>
-              <w:t>();,double: = new Scanner(System.in).</w:t>
-            </w:r>
-            <w:proofErr w:type="spellStart"/>
-            <w:r>
-              <w:rPr>
-                <w:lang w:val="en-US"/>
-              </w:rPr>
-              <w:t>nextDouble</w:t>
-            </w:r>
-            <w:proofErr w:type="spellEnd"/>
-            <w:r>
-              <w:rPr>
-                <w:lang w:val="en-US"/>
-              </w:rPr>
-              <w:t>();,</w:t>
-            </w:r>
-            <w:proofErr w:type="spellStart"/>
-            <w:r>
-              <w:rPr>
-                <w:lang w:val="en-US"/>
-              </w:rPr>
-              <w:t>boolean</w:t>
-            </w:r>
-            <w:proofErr w:type="spellEnd"/>
-            <w:r>
-              <w:rPr>
-                <w:lang w:val="en-US"/>
-              </w:rPr>
-              <w:t>: = new Scanner(System.in).</w:t>
-            </w:r>
-            <w:proofErr w:type="spellStart"/>
-            <w:r>
-              <w:rPr>
-                <w:lang w:val="en-US"/>
-              </w:rPr>
-              <w:t>nextBoolean</w:t>
-            </w:r>
-            <w:proofErr w:type="spellEnd"/>
-            <w:r>
-              <w:rPr>
-                <w:lang w:val="en-US"/>
-              </w:rPr>
-              <w:t>();,String: = new Scanner(System.in).</w:t>
-            </w:r>
-            <w:proofErr w:type="spellStart"/>
-            <w:r>
-              <w:rPr>
-                <w:lang w:val="en-US"/>
-              </w:rPr>
-              <w:t>nextLine</w:t>
-            </w:r>
-            <w:proofErr w:type="spellEnd"/>
-            <w:r>
-              <w:rPr>
-                <w:lang w:val="en-US"/>
-              </w:rPr>
-              <w:t>()}"</w:t>
+              <w:t>"5";"lea ";"";"(lea .*[^\n\t])";"{int: = new Scanner(System.in).nextInt();,double: = new Scanner(System.in).nextDouble();,boolean: = new Scanner(System.in).nextBoolean();,String: = new Scanner(System.in).nextLine()}"</w:t>
             </w:r>
           </w:p>
           <w:p>
@@ -3563,17 +3185,8 @@
                 <w:b/>
                 <w:bCs/>
               </w:rPr>
-              <w:t xml:space="preserve">sustituye lea por </w:t>
-            </w:r>
-            <w:proofErr w:type="gramStart"/>
-            <w:r>
-              <w:rPr>
-                <w:b/>
-                <w:bCs/>
-              </w:rPr>
-              <w:t>“ ”</w:t>
-            </w:r>
-            <w:proofErr w:type="gramEnd"/>
+              <w:t>sustituye lea por “ ”</w:t>
+            </w:r>
           </w:p>
           <w:p>
             <w:r>
@@ -3633,112 +3246,46 @@
               <w:rPr>
                 <w:lang w:val="en-US"/>
               </w:rPr>
-              <w:t xml:space="preserve">esos = new </w:t>
-            </w:r>
-            <w:proofErr w:type="gramStart"/>
-            <w:r>
+              <w:t>esos = new Scanner(System.in).nextInt();</w:t>
+            </w:r>
+          </w:p>
+          <w:p>
+            <w:pPr>
               <w:rPr>
                 <w:lang w:val="en-US"/>
               </w:rPr>
-              <w:t>Scanner(</w:t>
-            </w:r>
-            <w:proofErr w:type="gramEnd"/>
-            <w:r>
-              <w:rPr>
+            </w:pPr>
+          </w:p>
+          <w:p>
+            <w:pPr>
+              <w:rPr>
+                <w:b/>
+                <w:bCs/>
                 <w:lang w:val="en-US"/>
               </w:rPr>
-              <w:t>System.in).</w:t>
-            </w:r>
-            <w:proofErr w:type="spellStart"/>
-            <w:r>
-              <w:rPr>
+            </w:pPr>
+            <w:r>
+              <w:rPr>
+                <w:b/>
+                <w:bCs/>
                 <w:lang w:val="en-US"/>
               </w:rPr>
-              <w:t>nextInt</w:t>
-            </w:r>
-            <w:proofErr w:type="spellEnd"/>
-            <w:r>
-              <w:rPr>
+              <w:t>Resultado:</w:t>
+            </w:r>
+          </w:p>
+          <w:p>
+            <w:pPr>
+              <w:rPr>
+                <w:b/>
+                <w:bCs/>
                 <w:lang w:val="en-US"/>
               </w:rPr>
-              <w:t>();</w:t>
-            </w:r>
-          </w:p>
-          <w:p>
-            <w:pPr>
+            </w:pPr>
+            <w:r>
               <w:rPr>
                 <w:lang w:val="en-US"/>
               </w:rPr>
-            </w:pPr>
-          </w:p>
-          <w:p>
-            <w:pPr>
-              <w:rPr>
-                <w:b/>
-                <w:bCs/>
-                <w:lang w:val="en-US"/>
-              </w:rPr>
-            </w:pPr>
-            <w:proofErr w:type="spellStart"/>
-            <w:r>
-              <w:rPr>
-                <w:b/>
-                <w:bCs/>
-                <w:lang w:val="en-US"/>
-              </w:rPr>
-              <w:t>Resultado</w:t>
-            </w:r>
-            <w:proofErr w:type="spellEnd"/>
-            <w:r>
-              <w:rPr>
-                <w:b/>
-                <w:bCs/>
-                <w:lang w:val="en-US"/>
-              </w:rPr>
-              <w:t>:</w:t>
-            </w:r>
-          </w:p>
-          <w:p>
-            <w:pPr>
-              <w:rPr>
-                <w:b/>
-                <w:bCs/>
-                <w:lang w:val="en-US"/>
-              </w:rPr>
-            </w:pPr>
-            <w:r>
-              <w:rPr>
-                <w:lang w:val="en-US"/>
-              </w:rPr>
-              <w:t xml:space="preserve">pesos = new </w:t>
-            </w:r>
-            <w:proofErr w:type="gramStart"/>
-            <w:r>
-              <w:rPr>
-                <w:lang w:val="en-US"/>
-              </w:rPr>
-              <w:t>Scanner(</w:t>
-            </w:r>
-            <w:proofErr w:type="gramEnd"/>
-            <w:r>
-              <w:rPr>
-                <w:lang w:val="en-US"/>
-              </w:rPr>
-              <w:t>System.in).</w:t>
-            </w:r>
-            <w:proofErr w:type="spellStart"/>
-            <w:r>
-              <w:rPr>
-                <w:lang w:val="en-US"/>
-              </w:rPr>
-              <w:t>nextInt</w:t>
-            </w:r>
-            <w:proofErr w:type="spellEnd"/>
-            <w:r>
-              <w:rPr>
-                <w:lang w:val="en-US"/>
-              </w:rPr>
-              <w:t>();</w:t>
+              <w:t>pesos = new Scanner(System.in).nextInt();</w:t>
             </w:r>
           </w:p>
         </w:tc>
@@ -3779,7 +3326,7 @@
         </w:numPr>
       </w:pPr>
       <w:r>
-        <w:t xml:space="preserve">Los valores de texto literal o que se encuentran entre comillas simples (‘’) o dobles (“”), no son alterados por el </w:t>
+        <w:t xml:space="preserve">Los valores de texto literal o que se encuentran entre comillas dobles (“”), no son alterados por el </w:t>
       </w:r>
       <w:r>
         <w:t>traductor,</w:t>
@@ -3833,18 +3380,32 @@
         </w:numPr>
       </w:pPr>
       <w:r>
-        <w:t xml:space="preserve">Las </w:t>
-      </w:r>
-      <w:proofErr w:type="spellStart"/>
-      <w:r>
-        <w:t>RegEx</w:t>
-      </w:r>
-      <w:proofErr w:type="spellEnd"/>
-      <w:r>
-        <w:t xml:space="preserve"> (Expresiones Regulares) siempre deben estar encerradas entre paréntesis (…)</w:t>
-      </w:r>
-      <w:bookmarkStart w:id="0" w:name="_GoBack"/>
-      <w:bookmarkEnd w:id="0"/>
+        <w:t>Las RegEx (Expresiones Regulares) siempre deben estar encerradas entre paréntesis (…)</w:t>
+      </w:r>
+    </w:p>
+    <w:p>
+      <w:pPr>
+        <w:pStyle w:val="Prrafodelista"/>
+        <w:numPr>
+          <w:ilvl w:val="0"/>
+          <w:numId w:val="9"/>
+        </w:numPr>
+      </w:pPr>
+      <w:r>
+        <w:t>Todas las líneas en blanco del código original son eliminadas, esto para simplificar la lógica para agregar punto y coma “;” al final de cada línea</w:t>
+      </w:r>
+    </w:p>
+    <w:p>
+      <w:pPr>
+        <w:pStyle w:val="Prrafodelista"/>
+        <w:numPr>
+          <w:ilvl w:val="0"/>
+          <w:numId w:val="9"/>
+        </w:numPr>
+      </w:pPr>
+      <w:r>
+        <w:t>Para las variables globales, por defecto se antepone la sentencia stactic, ya que es una regla del lenguaje Java</w:t>
+      </w:r>
     </w:p>
     <w:sectPr>
       <w:pgSz w:w="15840" w:h="12240" w:orient="landscape"/>
@@ -3857,7 +3418,7 @@
 </file>
 
 <file path=word/numbering.xml><?xml version="1.0" encoding="utf-8"?>
-<w:numbering xmlns:wpc="http://schemas.microsoft.com/office/word/2010/wordprocessingCanvas" xmlns:cx="http://schemas.microsoft.com/office/drawing/2014/chartex" xmlns:cx1="http://schemas.microsoft.com/office/drawing/2015/9/8/chartex" xmlns:cx2="http://schemas.microsoft.com/office/drawing/2015/10/21/chartex" xmlns:cx3="http://schemas.microsoft.com/office/drawing/2016/5/9/chartex" xmlns:cx4="http://schemas.microsoft.com/office/drawing/2016/5/10/chartex" xmlns:cx5="http://schemas.microsoft.com/office/drawing/2016/5/11/chartex" xmlns:cx6="http://schemas.microsoft.com/office/drawing/2016/5/12/chartex" xmlns:cx7="http://schemas.microsoft.com/office/drawing/2016/5/13/chartex" xmlns:cx8="http://schemas.microsoft.com/office/drawing/2016/5/14/chartex" xmlns:mc="http://schemas.openxmlformats.org/markup-compatibility/2006" xmlns:aink="http://schemas.microsoft.com/office/drawing/2016/ink" xmlns:am3d="http://schemas.microsoft.com/office/drawing/2017/model3d" xmlns:o="urn:schemas-microsoft-com:office:office" xmlns:r="http://schemas.openxmlformats.org/officeDocument/2006/relationships" xmlns:m="http://schemas.openxmlformats.org/officeDocument/2006/math" xmlns:v="urn:schemas-microsoft-com:vml" xmlns:wp14="http://schemas.microsoft.com/office/word/2010/wordprocessingDrawing" xmlns:wp="http://schemas.openxmlformats.org/drawingml/2006/wordprocessingDrawing" xmlns:w10="urn:schemas-microsoft-com:office:word" xmlns:w="http://schemas.openxmlformats.org/wordprocessingml/2006/main" xmlns:w14="http://schemas.microsoft.com/office/word/2010/wordml" xmlns:w15="http://schemas.microsoft.com/office/word/2012/wordml" xmlns:w16cid="http://schemas.microsoft.com/office/word/2016/wordml/cid" xmlns:w16se="http://schemas.microsoft.com/office/word/2015/wordml/symex" xmlns:wpg="http://schemas.microsoft.com/office/word/2010/wordprocessingGroup" xmlns:wpi="http://schemas.microsoft.com/office/word/2010/wordprocessingInk" xmlns:wne="http://schemas.microsoft.com/office/word/2006/wordml" xmlns:wps="http://schemas.microsoft.com/office/word/2010/wordprocessingShape" mc:Ignorable="w14 w15 w16se w16cid wp14">
+<w:numbering xmlns:wpc="http://schemas.microsoft.com/office/word/2010/wordprocessingCanvas" xmlns:cx="http://schemas.microsoft.com/office/drawing/2014/chartex" xmlns:cx1="http://schemas.microsoft.com/office/drawing/2015/9/8/chartex" xmlns:cx2="http://schemas.microsoft.com/office/drawing/2015/10/21/chartex" xmlns:cx3="http://schemas.microsoft.com/office/drawing/2016/5/9/chartex" xmlns:cx4="http://schemas.microsoft.com/office/drawing/2016/5/10/chartex" xmlns:cx5="http://schemas.microsoft.com/office/drawing/2016/5/11/chartex" xmlns:cx6="http://schemas.microsoft.com/office/drawing/2016/5/12/chartex" xmlns:cx7="http://schemas.microsoft.com/office/drawing/2016/5/13/chartex" xmlns:cx8="http://schemas.microsoft.com/office/drawing/2016/5/14/chartex" xmlns:mc="http://schemas.openxmlformats.org/markup-compatibility/2006" xmlns:aink="http://schemas.microsoft.com/office/drawing/2016/ink" xmlns:am3d="http://schemas.microsoft.com/office/drawing/2017/model3d" xmlns:o="urn:schemas-microsoft-com:office:office" xmlns:r="http://schemas.openxmlformats.org/officeDocument/2006/relationships" xmlns:m="http://schemas.openxmlformats.org/officeDocument/2006/math" xmlns:v="urn:schemas-microsoft-com:vml" xmlns:wp14="http://schemas.microsoft.com/office/word/2010/wordprocessingDrawing" xmlns:wp="http://schemas.openxmlformats.org/drawingml/2006/wordprocessingDrawing" xmlns:w10="urn:schemas-microsoft-com:office:word" xmlns:w="http://schemas.openxmlformats.org/wordprocessingml/2006/main" xmlns:w14="http://schemas.microsoft.com/office/word/2010/wordml" xmlns:w15="http://schemas.microsoft.com/office/word/2012/wordml" xmlns:w16cex="http://schemas.microsoft.com/office/word/2018/wordml/cex" xmlns:w16cid="http://schemas.microsoft.com/office/word/2016/wordml/cid" xmlns:w16="http://schemas.microsoft.com/office/word/2018/wordml" xmlns:w16se="http://schemas.microsoft.com/office/word/2015/wordml/symex" xmlns:wpg="http://schemas.microsoft.com/office/word/2010/wordprocessingGroup" xmlns:wpi="http://schemas.microsoft.com/office/word/2010/wordprocessingInk" xmlns:wne="http://schemas.microsoft.com/office/word/2006/wordml" xmlns:wps="http://schemas.microsoft.com/office/word/2010/wordprocessingShape" mc:Ignorable="w14 w15 w16se w16cid w16 w16cex wp14">
   <w:abstractNum w:abstractNumId="0" w15:restartNumberingAfterBreak="0">
     <w:nsid w:val="082368BC"/>
     <w:multiLevelType w:val="hybridMultilevel"/>
@@ -5246,7 +4807,7 @@
 </file>
 
 <file path=word/styles.xml><?xml version="1.0" encoding="utf-8"?>
-<w:styles xmlns:mc="http://schemas.openxmlformats.org/markup-compatibility/2006" xmlns:r="http://schemas.openxmlformats.org/officeDocument/2006/relationships" xmlns:w="http://schemas.openxmlformats.org/wordprocessingml/2006/main" xmlns:w14="http://schemas.microsoft.com/office/word/2010/wordml" xmlns:w15="http://schemas.microsoft.com/office/word/2012/wordml" xmlns:w16cid="http://schemas.microsoft.com/office/word/2016/wordml/cid" xmlns:w16se="http://schemas.microsoft.com/office/word/2015/wordml/symex" mc:Ignorable="w14 w15 w16se w16cid">
+<w:styles xmlns:mc="http://schemas.openxmlformats.org/markup-compatibility/2006" xmlns:r="http://schemas.openxmlformats.org/officeDocument/2006/relationships" xmlns:w="http://schemas.openxmlformats.org/wordprocessingml/2006/main" xmlns:w14="http://schemas.microsoft.com/office/word/2010/wordml" xmlns:w15="http://schemas.microsoft.com/office/word/2012/wordml" xmlns:w16cex="http://schemas.microsoft.com/office/word/2018/wordml/cex" xmlns:w16cid="http://schemas.microsoft.com/office/word/2016/wordml/cid" xmlns:w16="http://schemas.microsoft.com/office/word/2018/wordml" xmlns:w16se="http://schemas.microsoft.com/office/word/2015/wordml/symex" mc:Ignorable="w14 w15 w16se w16cid w16 w16cex">
   <w:docDefaults>
     <w:rPrDefault>
       <w:rPr>
@@ -5262,7 +4823,7 @@
       </w:pPr>
     </w:pPrDefault>
   </w:docDefaults>
-  <w:latentStyles w:defLockedState="0" w:defUIPriority="99" w:defSemiHidden="0" w:defUnhideWhenUsed="0" w:defQFormat="0" w:count="377">
+  <w:latentStyles w:defLockedState="0" w:defUIPriority="99" w:defSemiHidden="0" w:defUnhideWhenUsed="0" w:defQFormat="0" w:count="376">
     <w:lsdException w:name="Normal" w:uiPriority="0" w:qFormat="1"/>
     <w:lsdException w:name="heading 1" w:uiPriority="9" w:qFormat="1"/>
     <w:lsdException w:name="heading 2" w:semiHidden="1" w:uiPriority="9" w:unhideWhenUsed="1" w:qFormat="1"/>
@@ -5639,7 +5200,6 @@
     <w:lsdException w:name="Hashtag" w:semiHidden="1" w:unhideWhenUsed="1"/>
     <w:lsdException w:name="Unresolved Mention" w:semiHidden="1" w:unhideWhenUsed="1"/>
     <w:lsdException w:name="Smart Link" w:semiHidden="1" w:unhideWhenUsed="1"/>
-    <w:lsdException w:name="Smart Link Error" w:semiHidden="1" w:unhideWhenUsed="1"/>
   </w:latentStyles>
   <w:style w:type="paragraph" w:default="1" w:styleId="Normal">
     <w:name w:val="Normal"/>

</xml_diff>